<commit_message>
Export PDF Use case description
</commit_message>
<xml_diff>
--- a/แผนภาพ/แผนภาพ Use case Description/มอดูล ขนาดตู้/Version Control/V2.8.1 [2021-11-10] Version Control Use case description Uc. 8.1 ดูรายการขนาดตู้.docx
+++ b/แผนภาพ/แผนภาพ Use case Description/มอดูล ขนาดตู้/Version Control/V2.8.1 [2021-11-10] Version Control Use case description Uc. 8.1 ดูรายการขนาดตู้.docx
@@ -1,6 +1,6 @@
 
 <file path=word/document.xml><?xml version="1.0" encoding="utf-8"?>
-<w:document xmlns:wpc="http://schemas.microsoft.com/office/word/2010/wordprocessingCanvas" xmlns:cx="http://schemas.microsoft.com/office/drawing/2014/chartex" xmlns:cx1="http://schemas.microsoft.com/office/drawing/2015/9/8/chartex" xmlns:cx2="http://schemas.microsoft.com/office/drawing/2015/10/21/chartex" xmlns:cx3="http://schemas.microsoft.com/office/drawing/2016/5/9/chartex" xmlns:cx4="http://schemas.microsoft.com/office/drawing/2016/5/10/chartex" xmlns:cx5="http://schemas.microsoft.com/office/drawing/2016/5/11/chartex" xmlns:cx6="http://schemas.microsoft.com/office/drawing/2016/5/12/chartex" xmlns:cx7="http://schemas.microsoft.com/office/drawing/2016/5/13/chartex" xmlns:cx8="http://schemas.microsoft.com/office/drawing/2016/5/14/chartex" xmlns:mc="http://schemas.openxmlformats.org/markup-compatibility/2006" xmlns:aink="http://schemas.microsoft.com/office/drawing/2016/ink" xmlns:am3d="http://schemas.microsoft.com/office/drawing/2017/model3d" xmlns:o="urn:schemas-microsoft-com:office:office" xmlns:r="http://schemas.openxmlformats.org/officeDocument/2006/relationships" xmlns:m="http://schemas.openxmlformats.org/officeDocument/2006/math" xmlns:v="urn:schemas-microsoft-com:vml" xmlns:wp14="http://schemas.microsoft.com/office/word/2010/wordprocessingDrawing" xmlns:wp="http://schemas.openxmlformats.org/drawingml/2006/wordprocessingDrawing" xmlns:w10="urn:schemas-microsoft-com:office:word" xmlns:w="http://schemas.openxmlformats.org/wordprocessingml/2006/main" xmlns:w14="http://schemas.microsoft.com/office/word/2010/wordml" xmlns:w15="http://schemas.microsoft.com/office/word/2012/wordml" xmlns:w16cex="http://schemas.microsoft.com/office/word/2018/wordml/cex" xmlns:w16cid="http://schemas.microsoft.com/office/word/2016/wordml/cid" xmlns:w16="http://schemas.microsoft.com/office/word/2018/wordml" xmlns:w16sdtdh="http://schemas.microsoft.com/office/word/2020/wordml/sdtdatahash" xmlns:w16se="http://schemas.microsoft.com/office/word/2015/wordml/symex" xmlns:wpg="http://schemas.microsoft.com/office/word/2010/wordprocessingGroup" xmlns:wpi="http://schemas.microsoft.com/office/word/2010/wordprocessingInk" xmlns:wne="http://schemas.microsoft.com/office/word/2006/wordml" xmlns:wps="http://schemas.microsoft.com/office/word/2010/wordprocessingShape" mc:Ignorable="w14 w15 w16se w16cid w16 w16cex w16sdtdh wp14">
+<w:document xmlns:wpc="http://schemas.microsoft.com/office/word/2010/wordprocessingCanvas" xmlns:cx="http://schemas.microsoft.com/office/drawing/2014/chartex" xmlns:cx1="http://schemas.microsoft.com/office/drawing/2015/9/8/chartex" xmlns:cx2="http://schemas.microsoft.com/office/drawing/2015/10/21/chartex" xmlns:cx3="http://schemas.microsoft.com/office/drawing/2016/5/9/chartex" xmlns:cx4="http://schemas.microsoft.com/office/drawing/2016/5/10/chartex" xmlns:cx5="http://schemas.microsoft.com/office/drawing/2016/5/11/chartex" xmlns:cx6="http://schemas.microsoft.com/office/drawing/2016/5/12/chartex" xmlns:cx7="http://schemas.microsoft.com/office/drawing/2016/5/13/chartex" xmlns:cx8="http://schemas.microsoft.com/office/drawing/2016/5/14/chartex" xmlns:mc="http://schemas.openxmlformats.org/markup-compatibility/2006" xmlns:aink="http://schemas.microsoft.com/office/drawing/2016/ink" xmlns:am3d="http://schemas.microsoft.com/office/drawing/2017/model3d" xmlns:o="urn:schemas-microsoft-com:office:office" xmlns:r="http://schemas.openxmlformats.org/officeDocument/2006/relationships" xmlns:m="http://schemas.openxmlformats.org/officeDocument/2006/math" xmlns:v="urn:schemas-microsoft-com:vml" xmlns:wp14="http://schemas.microsoft.com/office/word/2010/wordprocessingDrawing" xmlns:wp="http://schemas.openxmlformats.org/drawingml/2006/wordprocessingDrawing" xmlns:w10="urn:schemas-microsoft-com:office:word" xmlns:w="http://schemas.openxmlformats.org/wordprocessingml/2006/main" xmlns:w14="http://schemas.microsoft.com/office/word/2010/wordml" xmlns:w15="http://schemas.microsoft.com/office/word/2012/wordml" xmlns:w16cex="http://schemas.microsoft.com/office/word/2018/wordml/cex" xmlns:w16cid="http://schemas.microsoft.com/office/word/2016/wordml/cid" xmlns:w16="http://schemas.microsoft.com/office/word/2018/wordml" xmlns:w16se="http://schemas.microsoft.com/office/word/2015/wordml/symex" xmlns:wpg="http://schemas.microsoft.com/office/word/2010/wordprocessingGroup" xmlns:wpi="http://schemas.microsoft.com/office/word/2010/wordprocessingInk" xmlns:wne="http://schemas.microsoft.com/office/word/2006/wordml" xmlns:wps="http://schemas.microsoft.com/office/word/2010/wordprocessingShape" mc:Ignorable="w14 w15 w16se w16cid w16 w16cex wp14">
   <w:body>
     <w:p>
       <w:pPr>
@@ -73,7 +73,7 @@
           <w:szCs w:val="32"/>
           <w:cs/>
         </w:rPr>
-        <w:t>ตาราง</w:t>
+        <w:t>ตารา</w:t>
       </w:r>
       <w:r>
         <w:rPr>
@@ -82,7 +82,7 @@
           <w:szCs w:val="32"/>
           <w:cs/>
         </w:rPr>
-        <w:t xml:space="preserve"> </w:t>
+        <w:t>งที่ 1</w:t>
       </w:r>
       <w:r>
         <w:rPr>
@@ -90,7 +90,7 @@
           <w:sz w:val="32"/>
           <w:szCs w:val="32"/>
         </w:rPr>
-        <w:t xml:space="preserve">… </w:t>
+        <w:t xml:space="preserve"> </w:t>
       </w:r>
       <w:r>
         <w:rPr>
@@ -954,7 +954,7 @@
 </file>
 
 <file path=word/endnotes.xml><?xml version="1.0" encoding="utf-8"?>
-<w:endnotes xmlns:wpc="http://schemas.microsoft.com/office/word/2010/wordprocessingCanvas" xmlns:cx="http://schemas.microsoft.com/office/drawing/2014/chartex" xmlns:cx1="http://schemas.microsoft.com/office/drawing/2015/9/8/chartex" xmlns:cx2="http://schemas.microsoft.com/office/drawing/2015/10/21/chartex" xmlns:cx3="http://schemas.microsoft.com/office/drawing/2016/5/9/chartex" xmlns:cx4="http://schemas.microsoft.com/office/drawing/2016/5/10/chartex" xmlns:cx5="http://schemas.microsoft.com/office/drawing/2016/5/11/chartex" xmlns:cx6="http://schemas.microsoft.com/office/drawing/2016/5/12/chartex" xmlns:cx7="http://schemas.microsoft.com/office/drawing/2016/5/13/chartex" xmlns:cx8="http://schemas.microsoft.com/office/drawing/2016/5/14/chartex" xmlns:mc="http://schemas.openxmlformats.org/markup-compatibility/2006" xmlns:aink="http://schemas.microsoft.com/office/drawing/2016/ink" xmlns:am3d="http://schemas.microsoft.com/office/drawing/2017/model3d" xmlns:o="urn:schemas-microsoft-com:office:office" xmlns:r="http://schemas.openxmlformats.org/officeDocument/2006/relationships" xmlns:m="http://schemas.openxmlformats.org/officeDocument/2006/math" xmlns:v="urn:schemas-microsoft-com:vml" xmlns:wp14="http://schemas.microsoft.com/office/word/2010/wordprocessingDrawing" xmlns:wp="http://schemas.openxmlformats.org/drawingml/2006/wordprocessingDrawing" xmlns:w10="urn:schemas-microsoft-com:office:word" xmlns:w="http://schemas.openxmlformats.org/wordprocessingml/2006/main" xmlns:w14="http://schemas.microsoft.com/office/word/2010/wordml" xmlns:w15="http://schemas.microsoft.com/office/word/2012/wordml" xmlns:w16cex="http://schemas.microsoft.com/office/word/2018/wordml/cex" xmlns:w16cid="http://schemas.microsoft.com/office/word/2016/wordml/cid" xmlns:w16="http://schemas.microsoft.com/office/word/2018/wordml" xmlns:w16sdtdh="http://schemas.microsoft.com/office/word/2020/wordml/sdtdatahash" xmlns:w16se="http://schemas.microsoft.com/office/word/2015/wordml/symex" xmlns:wpg="http://schemas.microsoft.com/office/word/2010/wordprocessingGroup" xmlns:wpi="http://schemas.microsoft.com/office/word/2010/wordprocessingInk" xmlns:wne="http://schemas.microsoft.com/office/word/2006/wordml" xmlns:wps="http://schemas.microsoft.com/office/word/2010/wordprocessingShape" mc:Ignorable="w14 w15 w16se w16cid w16 w16cex w16sdtdh wp14">
+<w:endnotes xmlns:wpc="http://schemas.microsoft.com/office/word/2010/wordprocessingCanvas" xmlns:cx="http://schemas.microsoft.com/office/drawing/2014/chartex" xmlns:cx1="http://schemas.microsoft.com/office/drawing/2015/9/8/chartex" xmlns:cx2="http://schemas.microsoft.com/office/drawing/2015/10/21/chartex" xmlns:cx3="http://schemas.microsoft.com/office/drawing/2016/5/9/chartex" xmlns:cx4="http://schemas.microsoft.com/office/drawing/2016/5/10/chartex" xmlns:cx5="http://schemas.microsoft.com/office/drawing/2016/5/11/chartex" xmlns:cx6="http://schemas.microsoft.com/office/drawing/2016/5/12/chartex" xmlns:cx7="http://schemas.microsoft.com/office/drawing/2016/5/13/chartex" xmlns:cx8="http://schemas.microsoft.com/office/drawing/2016/5/14/chartex" xmlns:mc="http://schemas.openxmlformats.org/markup-compatibility/2006" xmlns:aink="http://schemas.microsoft.com/office/drawing/2016/ink" xmlns:am3d="http://schemas.microsoft.com/office/drawing/2017/model3d" xmlns:o="urn:schemas-microsoft-com:office:office" xmlns:r="http://schemas.openxmlformats.org/officeDocument/2006/relationships" xmlns:m="http://schemas.openxmlformats.org/officeDocument/2006/math" xmlns:v="urn:schemas-microsoft-com:vml" xmlns:wp14="http://schemas.microsoft.com/office/word/2010/wordprocessingDrawing" xmlns:wp="http://schemas.openxmlformats.org/drawingml/2006/wordprocessingDrawing" xmlns:w10="urn:schemas-microsoft-com:office:word" xmlns:w="http://schemas.openxmlformats.org/wordprocessingml/2006/main" xmlns:w14="http://schemas.microsoft.com/office/word/2010/wordml" xmlns:w15="http://schemas.microsoft.com/office/word/2012/wordml" xmlns:w16cex="http://schemas.microsoft.com/office/word/2018/wordml/cex" xmlns:w16cid="http://schemas.microsoft.com/office/word/2016/wordml/cid" xmlns:w16="http://schemas.microsoft.com/office/word/2018/wordml" xmlns:w16se="http://schemas.microsoft.com/office/word/2015/wordml/symex" xmlns:wpg="http://schemas.microsoft.com/office/word/2010/wordprocessingGroup" xmlns:wpi="http://schemas.microsoft.com/office/word/2010/wordprocessingInk" xmlns:wne="http://schemas.microsoft.com/office/word/2006/wordml" xmlns:wps="http://schemas.microsoft.com/office/word/2010/wordprocessingShape" mc:Ignorable="w14 w15 w16se w16cid w16 w16cex wp14">
   <w:endnote w:type="separator" w:id="-1">
     <w:p>
       <w:pPr>
@@ -979,7 +979,7 @@
 </file>
 
 <file path=word/footer1.xml><?xml version="1.0" encoding="utf-8"?>
-<w:ftr xmlns:wpc="http://schemas.microsoft.com/office/word/2010/wordprocessingCanvas" xmlns:cx="http://schemas.microsoft.com/office/drawing/2014/chartex" xmlns:cx1="http://schemas.microsoft.com/office/drawing/2015/9/8/chartex" xmlns:cx2="http://schemas.microsoft.com/office/drawing/2015/10/21/chartex" xmlns:cx3="http://schemas.microsoft.com/office/drawing/2016/5/9/chartex" xmlns:cx4="http://schemas.microsoft.com/office/drawing/2016/5/10/chartex" xmlns:cx5="http://schemas.microsoft.com/office/drawing/2016/5/11/chartex" xmlns:cx6="http://schemas.microsoft.com/office/drawing/2016/5/12/chartex" xmlns:cx7="http://schemas.microsoft.com/office/drawing/2016/5/13/chartex" xmlns:cx8="http://schemas.microsoft.com/office/drawing/2016/5/14/chartex" xmlns:mc="http://schemas.openxmlformats.org/markup-compatibility/2006" xmlns:aink="http://schemas.microsoft.com/office/drawing/2016/ink" xmlns:am3d="http://schemas.microsoft.com/office/drawing/2017/model3d" xmlns:o="urn:schemas-microsoft-com:office:office" xmlns:r="http://schemas.openxmlformats.org/officeDocument/2006/relationships" xmlns:m="http://schemas.openxmlformats.org/officeDocument/2006/math" xmlns:v="urn:schemas-microsoft-com:vml" xmlns:wp14="http://schemas.microsoft.com/office/word/2010/wordprocessingDrawing" xmlns:wp="http://schemas.openxmlformats.org/drawingml/2006/wordprocessingDrawing" xmlns:w10="urn:schemas-microsoft-com:office:word" xmlns:w="http://schemas.openxmlformats.org/wordprocessingml/2006/main" xmlns:w14="http://schemas.microsoft.com/office/word/2010/wordml" xmlns:w15="http://schemas.microsoft.com/office/word/2012/wordml" xmlns:w16cex="http://schemas.microsoft.com/office/word/2018/wordml/cex" xmlns:w16cid="http://schemas.microsoft.com/office/word/2016/wordml/cid" xmlns:w16="http://schemas.microsoft.com/office/word/2018/wordml" xmlns:w16sdtdh="http://schemas.microsoft.com/office/word/2020/wordml/sdtdatahash" xmlns:w16se="http://schemas.microsoft.com/office/word/2015/wordml/symex" xmlns:wpg="http://schemas.microsoft.com/office/word/2010/wordprocessingGroup" xmlns:wpi="http://schemas.microsoft.com/office/word/2010/wordprocessingInk" xmlns:wne="http://schemas.microsoft.com/office/word/2006/wordml" xmlns:wps="http://schemas.microsoft.com/office/word/2010/wordprocessingShape" mc:Ignorable="w14 w15 w16se w16cid w16 w16cex w16sdtdh wp14">
+<w:ftr xmlns:wpc="http://schemas.microsoft.com/office/word/2010/wordprocessingCanvas" xmlns:cx="http://schemas.microsoft.com/office/drawing/2014/chartex" xmlns:cx1="http://schemas.microsoft.com/office/drawing/2015/9/8/chartex" xmlns:cx2="http://schemas.microsoft.com/office/drawing/2015/10/21/chartex" xmlns:cx3="http://schemas.microsoft.com/office/drawing/2016/5/9/chartex" xmlns:cx4="http://schemas.microsoft.com/office/drawing/2016/5/10/chartex" xmlns:cx5="http://schemas.microsoft.com/office/drawing/2016/5/11/chartex" xmlns:cx6="http://schemas.microsoft.com/office/drawing/2016/5/12/chartex" xmlns:cx7="http://schemas.microsoft.com/office/drawing/2016/5/13/chartex" xmlns:cx8="http://schemas.microsoft.com/office/drawing/2016/5/14/chartex" xmlns:mc="http://schemas.openxmlformats.org/markup-compatibility/2006" xmlns:aink="http://schemas.microsoft.com/office/drawing/2016/ink" xmlns:am3d="http://schemas.microsoft.com/office/drawing/2017/model3d" xmlns:o="urn:schemas-microsoft-com:office:office" xmlns:r="http://schemas.openxmlformats.org/officeDocument/2006/relationships" xmlns:m="http://schemas.openxmlformats.org/officeDocument/2006/math" xmlns:v="urn:schemas-microsoft-com:vml" xmlns:wp14="http://schemas.microsoft.com/office/word/2010/wordprocessingDrawing" xmlns:wp="http://schemas.openxmlformats.org/drawingml/2006/wordprocessingDrawing" xmlns:w10="urn:schemas-microsoft-com:office:word" xmlns:w="http://schemas.openxmlformats.org/wordprocessingml/2006/main" xmlns:w14="http://schemas.microsoft.com/office/word/2010/wordml" xmlns:w15="http://schemas.microsoft.com/office/word/2012/wordml" xmlns:w16cex="http://schemas.microsoft.com/office/word/2018/wordml/cex" xmlns:w16cid="http://schemas.microsoft.com/office/word/2016/wordml/cid" xmlns:w16="http://schemas.microsoft.com/office/word/2018/wordml" xmlns:w16se="http://schemas.microsoft.com/office/word/2015/wordml/symex" xmlns:wpg="http://schemas.microsoft.com/office/word/2010/wordprocessingGroup" xmlns:wpi="http://schemas.microsoft.com/office/word/2010/wordprocessingInk" xmlns:wne="http://schemas.microsoft.com/office/word/2006/wordml" xmlns:wps="http://schemas.microsoft.com/office/word/2010/wordprocessingShape" mc:Ignorable="w14 w15 w16se w16cid w16 w16cex wp14">
   <w:p>
     <w:pPr>
       <w:pStyle w:val="a5"/>
@@ -1064,7 +1064,7 @@
 </file>
 
 <file path=word/footnotes.xml><?xml version="1.0" encoding="utf-8"?>
-<w:footnotes xmlns:wpc="http://schemas.microsoft.com/office/word/2010/wordprocessingCanvas" xmlns:cx="http://schemas.microsoft.com/office/drawing/2014/chartex" xmlns:cx1="http://schemas.microsoft.com/office/drawing/2015/9/8/chartex" xmlns:cx2="http://schemas.microsoft.com/office/drawing/2015/10/21/chartex" xmlns:cx3="http://schemas.microsoft.com/office/drawing/2016/5/9/chartex" xmlns:cx4="http://schemas.microsoft.com/office/drawing/2016/5/10/chartex" xmlns:cx5="http://schemas.microsoft.com/office/drawing/2016/5/11/chartex" xmlns:cx6="http://schemas.microsoft.com/office/drawing/2016/5/12/chartex" xmlns:cx7="http://schemas.microsoft.com/office/drawing/2016/5/13/chartex" xmlns:cx8="http://schemas.microsoft.com/office/drawing/2016/5/14/chartex" xmlns:mc="http://schemas.openxmlformats.org/markup-compatibility/2006" xmlns:aink="http://schemas.microsoft.com/office/drawing/2016/ink" xmlns:am3d="http://schemas.microsoft.com/office/drawing/2017/model3d" xmlns:o="urn:schemas-microsoft-com:office:office" xmlns:r="http://schemas.openxmlformats.org/officeDocument/2006/relationships" xmlns:m="http://schemas.openxmlformats.org/officeDocument/2006/math" xmlns:v="urn:schemas-microsoft-com:vml" xmlns:wp14="http://schemas.microsoft.com/office/word/2010/wordprocessingDrawing" xmlns:wp="http://schemas.openxmlformats.org/drawingml/2006/wordprocessingDrawing" xmlns:w10="urn:schemas-microsoft-com:office:word" xmlns:w="http://schemas.openxmlformats.org/wordprocessingml/2006/main" xmlns:w14="http://schemas.microsoft.com/office/word/2010/wordml" xmlns:w15="http://schemas.microsoft.com/office/word/2012/wordml" xmlns:w16cex="http://schemas.microsoft.com/office/word/2018/wordml/cex" xmlns:w16cid="http://schemas.microsoft.com/office/word/2016/wordml/cid" xmlns:w16="http://schemas.microsoft.com/office/word/2018/wordml" xmlns:w16sdtdh="http://schemas.microsoft.com/office/word/2020/wordml/sdtdatahash" xmlns:w16se="http://schemas.microsoft.com/office/word/2015/wordml/symex" xmlns:wpg="http://schemas.microsoft.com/office/word/2010/wordprocessingGroup" xmlns:wpi="http://schemas.microsoft.com/office/word/2010/wordprocessingInk" xmlns:wne="http://schemas.microsoft.com/office/word/2006/wordml" xmlns:wps="http://schemas.microsoft.com/office/word/2010/wordprocessingShape" mc:Ignorable="w14 w15 w16se w16cid w16 w16cex w16sdtdh wp14">
+<w:footnotes xmlns:wpc="http://schemas.microsoft.com/office/word/2010/wordprocessingCanvas" xmlns:cx="http://schemas.microsoft.com/office/drawing/2014/chartex" xmlns:cx1="http://schemas.microsoft.com/office/drawing/2015/9/8/chartex" xmlns:cx2="http://schemas.microsoft.com/office/drawing/2015/10/21/chartex" xmlns:cx3="http://schemas.microsoft.com/office/drawing/2016/5/9/chartex" xmlns:cx4="http://schemas.microsoft.com/office/drawing/2016/5/10/chartex" xmlns:cx5="http://schemas.microsoft.com/office/drawing/2016/5/11/chartex" xmlns:cx6="http://schemas.microsoft.com/office/drawing/2016/5/12/chartex" xmlns:cx7="http://schemas.microsoft.com/office/drawing/2016/5/13/chartex" xmlns:cx8="http://schemas.microsoft.com/office/drawing/2016/5/14/chartex" xmlns:mc="http://schemas.openxmlformats.org/markup-compatibility/2006" xmlns:aink="http://schemas.microsoft.com/office/drawing/2016/ink" xmlns:am3d="http://schemas.microsoft.com/office/drawing/2017/model3d" xmlns:o="urn:schemas-microsoft-com:office:office" xmlns:r="http://schemas.openxmlformats.org/officeDocument/2006/relationships" xmlns:m="http://schemas.openxmlformats.org/officeDocument/2006/math" xmlns:v="urn:schemas-microsoft-com:vml" xmlns:wp14="http://schemas.microsoft.com/office/word/2010/wordprocessingDrawing" xmlns:wp="http://schemas.openxmlformats.org/drawingml/2006/wordprocessingDrawing" xmlns:w10="urn:schemas-microsoft-com:office:word" xmlns:w="http://schemas.openxmlformats.org/wordprocessingml/2006/main" xmlns:w14="http://schemas.microsoft.com/office/word/2010/wordml" xmlns:w15="http://schemas.microsoft.com/office/word/2012/wordml" xmlns:w16cex="http://schemas.microsoft.com/office/word/2018/wordml/cex" xmlns:w16cid="http://schemas.microsoft.com/office/word/2016/wordml/cid" xmlns:w16="http://schemas.microsoft.com/office/word/2018/wordml" xmlns:w16se="http://schemas.microsoft.com/office/word/2015/wordml/symex" xmlns:wpg="http://schemas.microsoft.com/office/word/2010/wordprocessingGroup" xmlns:wpi="http://schemas.microsoft.com/office/word/2010/wordprocessingInk" xmlns:wne="http://schemas.microsoft.com/office/word/2006/wordml" xmlns:wps="http://schemas.microsoft.com/office/word/2010/wordprocessingShape" mc:Ignorable="w14 w15 w16se w16cid w16 w16cex wp14">
   <w:footnote w:type="separator" w:id="-1">
     <w:p>
       <w:pPr>
@@ -1089,7 +1089,7 @@
 </file>
 
 <file path=word/header1.xml><?xml version="1.0" encoding="utf-8"?>
-<w:hdr xmlns:wpc="http://schemas.microsoft.com/office/word/2010/wordprocessingCanvas" xmlns:cx="http://schemas.microsoft.com/office/drawing/2014/chartex" xmlns:cx1="http://schemas.microsoft.com/office/drawing/2015/9/8/chartex" xmlns:cx2="http://schemas.microsoft.com/office/drawing/2015/10/21/chartex" xmlns:cx3="http://schemas.microsoft.com/office/drawing/2016/5/9/chartex" xmlns:cx4="http://schemas.microsoft.com/office/drawing/2016/5/10/chartex" xmlns:cx5="http://schemas.microsoft.com/office/drawing/2016/5/11/chartex" xmlns:cx6="http://schemas.microsoft.com/office/drawing/2016/5/12/chartex" xmlns:cx7="http://schemas.microsoft.com/office/drawing/2016/5/13/chartex" xmlns:cx8="http://schemas.microsoft.com/office/drawing/2016/5/14/chartex" xmlns:mc="http://schemas.openxmlformats.org/markup-compatibility/2006" xmlns:aink="http://schemas.microsoft.com/office/drawing/2016/ink" xmlns:am3d="http://schemas.microsoft.com/office/drawing/2017/model3d" xmlns:o="urn:schemas-microsoft-com:office:office" xmlns:r="http://schemas.openxmlformats.org/officeDocument/2006/relationships" xmlns:m="http://schemas.openxmlformats.org/officeDocument/2006/math" xmlns:v="urn:schemas-microsoft-com:vml" xmlns:wp14="http://schemas.microsoft.com/office/word/2010/wordprocessingDrawing" xmlns:wp="http://schemas.openxmlformats.org/drawingml/2006/wordprocessingDrawing" xmlns:w10="urn:schemas-microsoft-com:office:word" xmlns:w="http://schemas.openxmlformats.org/wordprocessingml/2006/main" xmlns:w14="http://schemas.microsoft.com/office/word/2010/wordml" xmlns:w15="http://schemas.microsoft.com/office/word/2012/wordml" xmlns:w16cex="http://schemas.microsoft.com/office/word/2018/wordml/cex" xmlns:w16cid="http://schemas.microsoft.com/office/word/2016/wordml/cid" xmlns:w16="http://schemas.microsoft.com/office/word/2018/wordml" xmlns:w16sdtdh="http://schemas.microsoft.com/office/word/2020/wordml/sdtdatahash" xmlns:w16se="http://schemas.microsoft.com/office/word/2015/wordml/symex" xmlns:wpg="http://schemas.microsoft.com/office/word/2010/wordprocessingGroup" xmlns:wpi="http://schemas.microsoft.com/office/word/2010/wordprocessingInk" xmlns:wne="http://schemas.microsoft.com/office/word/2006/wordml" xmlns:wps="http://schemas.microsoft.com/office/word/2010/wordprocessingShape" mc:Ignorable="w14 w15 w16se w16cid w16 w16cex w16sdtdh wp14">
+<w:hdr xmlns:wpc="http://schemas.microsoft.com/office/word/2010/wordprocessingCanvas" xmlns:cx="http://schemas.microsoft.com/office/drawing/2014/chartex" xmlns:cx1="http://schemas.microsoft.com/office/drawing/2015/9/8/chartex" xmlns:cx2="http://schemas.microsoft.com/office/drawing/2015/10/21/chartex" xmlns:cx3="http://schemas.microsoft.com/office/drawing/2016/5/9/chartex" xmlns:cx4="http://schemas.microsoft.com/office/drawing/2016/5/10/chartex" xmlns:cx5="http://schemas.microsoft.com/office/drawing/2016/5/11/chartex" xmlns:cx6="http://schemas.microsoft.com/office/drawing/2016/5/12/chartex" xmlns:cx7="http://schemas.microsoft.com/office/drawing/2016/5/13/chartex" xmlns:cx8="http://schemas.microsoft.com/office/drawing/2016/5/14/chartex" xmlns:mc="http://schemas.openxmlformats.org/markup-compatibility/2006" xmlns:aink="http://schemas.microsoft.com/office/drawing/2016/ink" xmlns:am3d="http://schemas.microsoft.com/office/drawing/2017/model3d" xmlns:o="urn:schemas-microsoft-com:office:office" xmlns:r="http://schemas.openxmlformats.org/officeDocument/2006/relationships" xmlns:m="http://schemas.openxmlformats.org/officeDocument/2006/math" xmlns:v="urn:schemas-microsoft-com:vml" xmlns:wp14="http://schemas.microsoft.com/office/word/2010/wordprocessingDrawing" xmlns:wp="http://schemas.openxmlformats.org/drawingml/2006/wordprocessingDrawing" xmlns:w10="urn:schemas-microsoft-com:office:word" xmlns:w="http://schemas.openxmlformats.org/wordprocessingml/2006/main" xmlns:w14="http://schemas.microsoft.com/office/word/2010/wordml" xmlns:w15="http://schemas.microsoft.com/office/word/2012/wordml" xmlns:w16cex="http://schemas.microsoft.com/office/word/2018/wordml/cex" xmlns:w16cid="http://schemas.microsoft.com/office/word/2016/wordml/cid" xmlns:w16="http://schemas.microsoft.com/office/word/2018/wordml" xmlns:w16se="http://schemas.microsoft.com/office/word/2015/wordml/symex" xmlns:wpg="http://schemas.microsoft.com/office/word/2010/wordprocessingGroup" xmlns:wpi="http://schemas.microsoft.com/office/word/2010/wordprocessingInk" xmlns:wne="http://schemas.microsoft.com/office/word/2006/wordml" xmlns:wps="http://schemas.microsoft.com/office/word/2010/wordprocessingShape" mc:Ignorable="w14 w15 w16se w16cid w16 w16cex wp14">
   <w:p>
     <w:pPr>
       <w:pStyle w:val="a3"/>
@@ -1166,7 +1166,7 @@
 </file>
 
 <file path=word/styles.xml><?xml version="1.0" encoding="utf-8"?>
-<w:styles xmlns:mc="http://schemas.openxmlformats.org/markup-compatibility/2006" xmlns:r="http://schemas.openxmlformats.org/officeDocument/2006/relationships" xmlns:w="http://schemas.openxmlformats.org/wordprocessingml/2006/main" xmlns:w14="http://schemas.microsoft.com/office/word/2010/wordml" xmlns:w15="http://schemas.microsoft.com/office/word/2012/wordml" xmlns:w16cex="http://schemas.microsoft.com/office/word/2018/wordml/cex" xmlns:w16cid="http://schemas.microsoft.com/office/word/2016/wordml/cid" xmlns:w16="http://schemas.microsoft.com/office/word/2018/wordml" xmlns:w16sdtdh="http://schemas.microsoft.com/office/word/2020/wordml/sdtdatahash" xmlns:w16se="http://schemas.microsoft.com/office/word/2015/wordml/symex" mc:Ignorable="w14 w15 w16se w16cid w16 w16cex w16sdtdh">
+<w:styles xmlns:mc="http://schemas.openxmlformats.org/markup-compatibility/2006" xmlns:r="http://schemas.openxmlformats.org/officeDocument/2006/relationships" xmlns:w="http://schemas.openxmlformats.org/wordprocessingml/2006/main" xmlns:w14="http://schemas.microsoft.com/office/word/2010/wordml" xmlns:w15="http://schemas.microsoft.com/office/word/2012/wordml" xmlns:w16cex="http://schemas.microsoft.com/office/word/2018/wordml/cex" xmlns:w16cid="http://schemas.microsoft.com/office/word/2016/wordml/cid" xmlns:w16="http://schemas.microsoft.com/office/word/2018/wordml" xmlns:w16se="http://schemas.microsoft.com/office/word/2015/wordml/symex" mc:Ignorable="w14 w15 w16se w16cid w16 w16cex">
   <w:docDefaults>
     <w:rPrDefault>
       <w:rPr>

</xml_diff>